<commit_message>
Updated keywords list, added errors for response class
</commit_message>
<xml_diff>
--- a/Key for Data Arrays.docx
+++ b/Key for Data Arrays.docx
@@ -1,6 +1,6 @@
 
 <file path=word/document.xml><?xml version="1.0" encoding="utf-8"?>
-<w:document xmlns:wpc="http://schemas.microsoft.com/office/word/2010/wordprocessingCanvas" xmlns:cx="http://schemas.microsoft.com/office/drawing/2014/chartex" xmlns:cx1="http://schemas.microsoft.com/office/drawing/2015/9/8/chartex" xmlns:mc="http://schemas.openxmlformats.org/markup-compatibility/2006" xmlns:o="urn:schemas-microsoft-com:office:office" xmlns:r="http://schemas.openxmlformats.org/officeDocument/2006/relationships" xmlns:m="http://schemas.openxmlformats.org/officeDocument/2006/math" xmlns:v="urn:schemas-microsoft-com:vml" xmlns:wp14="http://schemas.microsoft.com/office/word/2010/wordprocessingDrawing" xmlns:wp="http://schemas.openxmlformats.org/drawingml/2006/wordprocessingDrawing" xmlns:w10="urn:schemas-microsoft-com:office:word" xmlns:w="http://schemas.openxmlformats.org/wordprocessingml/2006/main" xmlns:w14="http://schemas.microsoft.com/office/word/2010/wordml" xmlns:w15="http://schemas.microsoft.com/office/word/2012/wordml" xmlns:w16se="http://schemas.microsoft.com/office/word/2015/wordml/symex" xmlns:wpg="http://schemas.microsoft.com/office/word/2010/wordprocessingGroup" xmlns:wpi="http://schemas.microsoft.com/office/word/2010/wordprocessingInk" xmlns:wne="http://schemas.microsoft.com/office/word/2006/wordml" xmlns:wps="http://schemas.microsoft.com/office/word/2010/wordprocessingShape" mc:Ignorable="w14 w15 w16se wp14">
+<w:document xmlns:wpc="http://schemas.microsoft.com/office/word/2010/wordprocessingCanvas" xmlns:cx="http://schemas.microsoft.com/office/drawing/2014/chartex" xmlns:mc="http://schemas.openxmlformats.org/markup-compatibility/2006" xmlns:o="urn:schemas-microsoft-com:office:office" xmlns:r="http://schemas.openxmlformats.org/officeDocument/2006/relationships" xmlns:m="http://schemas.openxmlformats.org/officeDocument/2006/math" xmlns:v="urn:schemas-microsoft-com:vml" xmlns:wp14="http://schemas.microsoft.com/office/word/2010/wordprocessingDrawing" xmlns:wp="http://schemas.openxmlformats.org/drawingml/2006/wordprocessingDrawing" xmlns:w10="urn:schemas-microsoft-com:office:word" xmlns:w="http://schemas.openxmlformats.org/wordprocessingml/2006/main" xmlns:w14="http://schemas.microsoft.com/office/word/2010/wordml" xmlns:w15="http://schemas.microsoft.com/office/word/2012/wordml" xmlns:w16se="http://schemas.microsoft.com/office/word/2015/wordml/symex" xmlns:wpg="http://schemas.microsoft.com/office/word/2010/wordprocessingGroup" xmlns:wpi="http://schemas.microsoft.com/office/word/2010/wordprocessingInk" xmlns:wne="http://schemas.microsoft.com/office/word/2006/wordml" xmlns:wps="http://schemas.microsoft.com/office/word/2010/wordprocessingShape" mc:Ignorable="w14 w15 w16se wp14">
   <w:body>
     <w:p>
       <w:pPr>
@@ -355,6 +355,18 @@
     </w:p>
     <w:p>
       <w:pPr>
+        <w:pStyle w:val="ListParagraph"/>
+        <w:numPr>
+          <w:ilvl w:val="0"/>
+          <w:numId w:val="1"/>
+        </w:numPr>
+      </w:pPr>
+      <w:r>
+        <w:t>Year</w:t>
+      </w:r>
+    </w:p>
+    <w:p>
+      <w:pPr>
         <w:rPr>
           <w:b/>
         </w:rPr>
@@ -515,6 +527,7 @@
         </w:numPr>
       </w:pPr>
       <w:r>
+        <w:lastRenderedPageBreak/>
         <w:t>Doubles</w:t>
       </w:r>
     </w:p>
@@ -527,7 +540,6 @@
         </w:numPr>
       </w:pPr>
       <w:r>
-        <w:lastRenderedPageBreak/>
         <w:t>Triples</w:t>
       </w:r>
     </w:p>
@@ -715,6 +727,54 @@
       </w:r>
       <w:r>
         <w:t>pitched</w:t>
+      </w:r>
+    </w:p>
+    <w:p>
+      <w:pPr>
+        <w:pStyle w:val="ListParagraph"/>
+        <w:numPr>
+          <w:ilvl w:val="0"/>
+          <w:numId w:val="2"/>
+        </w:numPr>
+      </w:pPr>
+      <w:r>
+        <w:t>Strikeouts per 9 innings (while pitching)</w:t>
+      </w:r>
+    </w:p>
+    <w:p>
+      <w:pPr>
+        <w:pStyle w:val="ListParagraph"/>
+        <w:numPr>
+          <w:ilvl w:val="0"/>
+          <w:numId w:val="2"/>
+        </w:numPr>
+      </w:pPr>
+      <w:r>
+        <w:t>Earned runs (while pitching)</w:t>
+      </w:r>
+    </w:p>
+    <w:p>
+      <w:pPr>
+        <w:pStyle w:val="ListParagraph"/>
+        <w:numPr>
+          <w:ilvl w:val="0"/>
+          <w:numId w:val="2"/>
+        </w:numPr>
+      </w:pPr>
+      <w:r>
+        <w:t>Earned Run average</w:t>
+      </w:r>
+    </w:p>
+    <w:p>
+      <w:pPr>
+        <w:pStyle w:val="ListParagraph"/>
+        <w:numPr>
+          <w:ilvl w:val="0"/>
+          <w:numId w:val="2"/>
+        </w:numPr>
+      </w:pPr>
+      <w:r>
+        <w:t>Player no</w:t>
       </w:r>
       <w:bookmarkStart w:id="0" w:name="_GoBack"/>
       <w:bookmarkEnd w:id="0"/>
@@ -728,19 +788,7 @@
         </w:numPr>
       </w:pPr>
       <w:r>
-        <w:t>Strikeouts per 9 innings (while pitching)</w:t>
-      </w:r>
-    </w:p>
-    <w:p>
-      <w:pPr>
-        <w:pStyle w:val="ListParagraph"/>
-        <w:numPr>
-          <w:ilvl w:val="0"/>
-          <w:numId w:val="2"/>
-        </w:numPr>
-      </w:pPr>
-      <w:r>
-        <w:t>Earned runs (while pitching)</w:t>
+        <w:t>year</w:t>
       </w:r>
     </w:p>
     <w:p>
@@ -780,6 +828,8 @@
         <w:t>Previous game</w:t>
       </w:r>
     </w:p>
+    <w:p/>
+    <w:p/>
     <w:sectPr>
       <w:pgSz w:w="12240" w:h="15840"/>
       <w:pgMar w:top="1440" w:right="1440" w:bottom="1440" w:left="1440" w:header="720" w:footer="720" w:gutter="0"/>
@@ -791,7 +841,7 @@
 </file>
 
 <file path=word/numbering.xml><?xml version="1.0" encoding="utf-8"?>
-<w:numbering xmlns:wpc="http://schemas.microsoft.com/office/word/2010/wordprocessingCanvas" xmlns:cx="http://schemas.microsoft.com/office/drawing/2014/chartex" xmlns:cx1="http://schemas.microsoft.com/office/drawing/2015/9/8/chartex" xmlns:mc="http://schemas.openxmlformats.org/markup-compatibility/2006" xmlns:o="urn:schemas-microsoft-com:office:office" xmlns:r="http://schemas.openxmlformats.org/officeDocument/2006/relationships" xmlns:m="http://schemas.openxmlformats.org/officeDocument/2006/math" xmlns:v="urn:schemas-microsoft-com:vml" xmlns:wp14="http://schemas.microsoft.com/office/word/2010/wordprocessingDrawing" xmlns:wp="http://schemas.openxmlformats.org/drawingml/2006/wordprocessingDrawing" xmlns:w10="urn:schemas-microsoft-com:office:word" xmlns:w="http://schemas.openxmlformats.org/wordprocessingml/2006/main" xmlns:w14="http://schemas.microsoft.com/office/word/2010/wordml" xmlns:w15="http://schemas.microsoft.com/office/word/2012/wordml" xmlns:w16se="http://schemas.microsoft.com/office/word/2015/wordml/symex" xmlns:wpg="http://schemas.microsoft.com/office/word/2010/wordprocessingGroup" xmlns:wpi="http://schemas.microsoft.com/office/word/2010/wordprocessingInk" xmlns:wne="http://schemas.microsoft.com/office/word/2006/wordml" xmlns:wps="http://schemas.microsoft.com/office/word/2010/wordprocessingShape" mc:Ignorable="w14 w15 w16se wp14">
+<w:numbering xmlns:wpc="http://schemas.microsoft.com/office/word/2010/wordprocessingCanvas" xmlns:cx="http://schemas.microsoft.com/office/drawing/2014/chartex" xmlns:mc="http://schemas.openxmlformats.org/markup-compatibility/2006" xmlns:o="urn:schemas-microsoft-com:office:office" xmlns:r="http://schemas.openxmlformats.org/officeDocument/2006/relationships" xmlns:m="http://schemas.openxmlformats.org/officeDocument/2006/math" xmlns:v="urn:schemas-microsoft-com:vml" xmlns:wp14="http://schemas.microsoft.com/office/word/2010/wordprocessingDrawing" xmlns:wp="http://schemas.openxmlformats.org/drawingml/2006/wordprocessingDrawing" xmlns:w10="urn:schemas-microsoft-com:office:word" xmlns:w="http://schemas.openxmlformats.org/wordprocessingml/2006/main" xmlns:w14="http://schemas.microsoft.com/office/word/2010/wordml" xmlns:w15="http://schemas.microsoft.com/office/word/2012/wordml" xmlns:w16se="http://schemas.microsoft.com/office/word/2015/wordml/symex" xmlns:wpg="http://schemas.microsoft.com/office/word/2010/wordprocessingGroup" xmlns:wpi="http://schemas.microsoft.com/office/word/2010/wordprocessingInk" xmlns:wne="http://schemas.microsoft.com/office/word/2006/wordml" xmlns:wps="http://schemas.microsoft.com/office/word/2010/wordprocessingShape" mc:Ignorable="w14 w15 w16se wp14">
   <w:abstractNum w:abstractNumId="0" w15:restartNumberingAfterBreak="0">
     <w:nsid w:val="03D401D2"/>
     <w:multiLevelType w:val="hybridMultilevel"/>

</xml_diff>

<commit_message>
Fixed index location of keywords
</commit_message>
<xml_diff>
--- a/Key for Data Arrays.docx
+++ b/Key for Data Arrays.docx
@@ -371,19 +371,11 @@
           <w:b/>
         </w:rPr>
       </w:pPr>
-      <w:proofErr w:type="spellStart"/>
       <w:r>
         <w:rPr>
           <w:b/>
         </w:rPr>
-        <w:t>Team_Participant</w:t>
-      </w:r>
-      <w:proofErr w:type="spellEnd"/>
-      <w:r>
-        <w:rPr>
-          <w:b/>
-        </w:rPr>
-        <w:t xml:space="preserve"> Data Array</w:t>
+        <w:t>Team_Participant Data Array</w:t>
       </w:r>
     </w:p>
     <w:p>
@@ -776,8 +768,6 @@
       <w:r>
         <w:t>Player no</w:t>
       </w:r>
-      <w:bookmarkStart w:id="0" w:name="_GoBack"/>
-      <w:bookmarkEnd w:id="0"/>
     </w:p>
     <w:p>
       <w:pPr>
@@ -827,6 +817,20 @@
       <w:r>
         <w:t>Previous game</w:t>
       </w:r>
+    </w:p>
+    <w:p>
+      <w:pPr>
+        <w:pStyle w:val="ListParagraph"/>
+        <w:numPr>
+          <w:ilvl w:val="0"/>
+          <w:numId w:val="3"/>
+        </w:numPr>
+      </w:pPr>
+      <w:r>
+        <w:t>Year</w:t>
+      </w:r>
+      <w:bookmarkStart w:id="0" w:name="_GoBack"/>
+      <w:bookmarkEnd w:id="0"/>
     </w:p>
     <w:p/>
     <w:p/>

</xml_diff>